<commit_message>
programm - adding tables to DB
</commit_message>
<xml_diff>
--- a/Выпускная квалификационная работа - Пан Ф.Ю.docx
+++ b/Выпускная квалификационная работа - Пан Ф.Ю.docx
@@ -5,7 +5,7 @@
     <w:p>
       <w:pPr>
         <w:spacing w:after="65" w:line="256" w:lineRule="auto"/>
-        <w:ind w:left="10" w:right="460" w:hanging="10"/>
+        <w:ind w:left="10" w:right="460"/>
         <w:jc w:val="center"/>
         <w:rPr>
           <w:rFonts w:ascii="Times New Roman" w:eastAsia="Times New Roman" w:hAnsi="Times New Roman" w:cs="Times New Roman"/>
@@ -2714,15 +2714,7 @@
           <w:sz w:val="28"/>
           <w:szCs w:val="28"/>
         </w:rPr>
-        <w:t>карте бизнес-процессов</w:t>
-      </w:r>
-      <w:r>
-        <w:rPr>
-          <w:color w:val="000000"/>
-          <w:sz w:val="28"/>
-          <w:szCs w:val="28"/>
-        </w:rPr>
-        <w:t xml:space="preserve">. </w:t>
+        <w:t xml:space="preserve">карте бизнес-процессов. </w:t>
       </w:r>
     </w:p>
     <w:p>
@@ -3158,7 +3150,6 @@
         <w:rPr>
           <w:sz w:val="32"/>
           <w:szCs w:val="32"/>
-          <w:lang w:val="en-US"/>
         </w:rPr>
       </w:pPr>
       <w:bookmarkStart w:id="1" w:name="_Toc61963557"/>
@@ -3228,23 +3219,7 @@
           <w:sz w:val="28"/>
           <w:szCs w:val="28"/>
         </w:rPr>
-        <w:t xml:space="preserve"> планирует путем создания уникального полностью автоматизированного</w:t>
-      </w:r>
-      <w:r>
-        <w:rPr>
-          <w:color w:val="000000"/>
-          <w:sz w:val="28"/>
-          <w:szCs w:val="28"/>
-        </w:rPr>
-        <w:t xml:space="preserve"> и роботизированного</w:t>
-      </w:r>
-      <w:r>
-        <w:rPr>
-          <w:color w:val="000000"/>
-          <w:sz w:val="28"/>
-          <w:szCs w:val="28"/>
-        </w:rPr>
-        <w:t xml:space="preserve"> производства с минимальным привлечением сотрудников. Это является основной задачей для достижения конечной цели и позволит потом продавать не только электротранспорт как продукт, но и способ и технологию автоматизированного производства. </w:t>
+        <w:t xml:space="preserve"> планирует путем создания уникального полностью автоматизированного и роботизированного производства с минимальным привлечением сотрудников. Это является основной задачей для достижения конечной цели и позволит потом продавать не только электротранспорт как продукт, но и способ и технологию автоматизированного производства. </w:t>
       </w:r>
     </w:p>
     <w:p>
@@ -3789,7 +3764,7 @@
           <w:sz w:val="28"/>
           <w:szCs w:val="28"/>
         </w:rPr>
-        <w:t xml:space="preserve"> m</w:t>
+        <w:t xml:space="preserve"> </w:t>
       </w:r>
       <w:proofErr w:type="spellStart"/>
       <w:r>
@@ -3798,7 +3773,7 @@
           <w:sz w:val="28"/>
           <w:szCs w:val="28"/>
         </w:rPr>
-        <w:t>ining</w:t>
+        <w:t>mining</w:t>
       </w:r>
       <w:proofErr w:type="spellEnd"/>
       <w:r>
@@ -4049,7 +4024,7 @@
           <w:sz w:val="28"/>
           <w:szCs w:val="28"/>
         </w:rPr>
-        <w:t xml:space="preserve"> вычислений, который запускает программный код в ответ на определенные события и отвечает за автоматическое выделение необходимых вычислительных ресурсов. AWS Lambda можно использовать для расширения возможностей других сервисов AWS с помощью специальной логики или для создания собственных серверных сервисов с применением возможностей масштабирования, производительности и безопасности AWS. AWS Lambda может автоматически запускать программный код в ответ на различные события, такие как HTTP‑запросы через Amazon API </w:t>
+        <w:t xml:space="preserve"> вычислений, который запускает программный код в ответ на определенные события и отвечает за автоматическое выделение необходимых вычислительных ресурсов. AWS Lambda можно использовать для расширения возможностей других сервисов AWS с помощью специальной логики или для создания собственных серверных сервисов с применением возможностей масштабирования, производительности и безопасности AWS. AWS Lambda может автоматически запускать программный код в ответ на различные события, такие как HTTP‑запросы через </w:t>
       </w:r>
       <w:proofErr w:type="spellStart"/>
       <w:r>
@@ -4058,6 +4033,24 @@
           <w:sz w:val="28"/>
           <w:szCs w:val="28"/>
         </w:rPr>
+        <w:t>Amazon</w:t>
+      </w:r>
+      <w:proofErr w:type="spellEnd"/>
+      <w:r>
+        <w:rPr>
+          <w:color w:val="000000"/>
+          <w:sz w:val="28"/>
+          <w:szCs w:val="28"/>
+        </w:rPr>
+        <w:t xml:space="preserve"> API </w:t>
+      </w:r>
+      <w:proofErr w:type="spellStart"/>
+      <w:r>
+        <w:rPr>
+          <w:color w:val="000000"/>
+          <w:sz w:val="28"/>
+          <w:szCs w:val="28"/>
+        </w:rPr>
         <w:t>Gateway</w:t>
       </w:r>
       <w:proofErr w:type="spellEnd"/>
@@ -4067,7 +4060,25 @@
           <w:sz w:val="28"/>
           <w:szCs w:val="28"/>
         </w:rPr>
-        <w:t xml:space="preserve">, изменение объектов в корзине Amazon S3, обновление таблиц в Amazon </w:t>
+        <w:t xml:space="preserve">, изменение объектов в корзине Amazon S3, обновление таблиц в </w:t>
+      </w:r>
+      <w:proofErr w:type="spellStart"/>
+      <w:r>
+        <w:rPr>
+          <w:color w:val="000000"/>
+          <w:sz w:val="28"/>
+          <w:szCs w:val="28"/>
+        </w:rPr>
+        <w:t>Amazon</w:t>
+      </w:r>
+      <w:proofErr w:type="spellEnd"/>
+      <w:r>
+        <w:rPr>
+          <w:color w:val="000000"/>
+          <w:sz w:val="28"/>
+          <w:szCs w:val="28"/>
+        </w:rPr>
+        <w:t xml:space="preserve"> </w:t>
       </w:r>
       <w:proofErr w:type="spellStart"/>
       <w:r>
@@ -5078,7 +5089,29 @@
           <w:szCs w:val="28"/>
           <w:lang w:eastAsia="ru-RU"/>
         </w:rPr>
-        <w:t xml:space="preserve"> вычислений будет использоваться платформа Lambda в рамках Amazon </w:t>
+        <w:t xml:space="preserve"> вычислений будет использоваться платформа Lambda в рамках </w:t>
+      </w:r>
+      <w:proofErr w:type="spellStart"/>
+      <w:r>
+        <w:rPr>
+          <w:rFonts w:ascii="Times New Roman" w:eastAsia="Times New Roman" w:hAnsi="Times New Roman" w:cs="Times New Roman"/>
+          <w:color w:val="000000"/>
+          <w:sz w:val="28"/>
+          <w:szCs w:val="28"/>
+          <w:lang w:eastAsia="ru-RU"/>
+        </w:rPr>
+        <w:t>Amazon</w:t>
+      </w:r>
+      <w:proofErr w:type="spellEnd"/>
+      <w:r>
+        <w:rPr>
+          <w:rFonts w:ascii="Times New Roman" w:eastAsia="Times New Roman" w:hAnsi="Times New Roman" w:cs="Times New Roman"/>
+          <w:color w:val="000000"/>
+          <w:sz w:val="28"/>
+          <w:szCs w:val="28"/>
+          <w:lang w:eastAsia="ru-RU"/>
+        </w:rPr>
+        <w:t xml:space="preserve"> </w:t>
       </w:r>
       <w:proofErr w:type="spellStart"/>
       <w:r>
@@ -5377,7 +5410,29 @@
           <w:szCs w:val="28"/>
           <w:lang w:eastAsia="ru-RU"/>
         </w:rPr>
-        <w:t xml:space="preserve">Celonis предлагает несколько версий своего решения: локальную, гибридную или облачную (например, Amazon </w:t>
+        <w:t xml:space="preserve">Celonis предлагает несколько версий своего решения: локальную, гибридную или облачную (например, </w:t>
+      </w:r>
+      <w:proofErr w:type="spellStart"/>
+      <w:r>
+        <w:rPr>
+          <w:rFonts w:ascii="Times New Roman" w:eastAsia="Times New Roman" w:hAnsi="Times New Roman" w:cs="Times New Roman"/>
+          <w:color w:val="000000"/>
+          <w:sz w:val="28"/>
+          <w:szCs w:val="28"/>
+          <w:lang w:eastAsia="ru-RU"/>
+        </w:rPr>
+        <w:t>Amazon</w:t>
+      </w:r>
+      <w:proofErr w:type="spellEnd"/>
+      <w:r>
+        <w:rPr>
+          <w:rFonts w:ascii="Times New Roman" w:eastAsia="Times New Roman" w:hAnsi="Times New Roman" w:cs="Times New Roman"/>
+          <w:color w:val="000000"/>
+          <w:sz w:val="28"/>
+          <w:szCs w:val="28"/>
+          <w:lang w:eastAsia="ru-RU"/>
+        </w:rPr>
+        <w:t xml:space="preserve"> </w:t>
       </w:r>
       <w:proofErr w:type="spellStart"/>
       <w:r>
@@ -5588,15 +5643,49 @@
           <w:lang w:eastAsia="ru-RU"/>
         </w:rPr>
       </w:pPr>
-      <w:r>
-        <w:rPr>
-          <w:rFonts w:ascii="Times New Roman" w:eastAsia="Times New Roman" w:hAnsi="Times New Roman" w:cs="Times New Roman"/>
-          <w:color w:val="000000"/>
-          <w:sz w:val="28"/>
-          <w:szCs w:val="28"/>
-          <w:lang w:eastAsia="ru-RU"/>
-        </w:rPr>
-        <w:t xml:space="preserve">Visual Studio </w:t>
+      <w:proofErr w:type="spellStart"/>
+      <w:r>
+        <w:rPr>
+          <w:rFonts w:ascii="Times New Roman" w:eastAsia="Times New Roman" w:hAnsi="Times New Roman" w:cs="Times New Roman"/>
+          <w:color w:val="000000"/>
+          <w:sz w:val="28"/>
+          <w:szCs w:val="28"/>
+          <w:lang w:eastAsia="ru-RU"/>
+        </w:rPr>
+        <w:t>Visual</w:t>
+      </w:r>
+      <w:proofErr w:type="spellEnd"/>
+      <w:r>
+        <w:rPr>
+          <w:rFonts w:ascii="Times New Roman" w:eastAsia="Times New Roman" w:hAnsi="Times New Roman" w:cs="Times New Roman"/>
+          <w:color w:val="000000"/>
+          <w:sz w:val="28"/>
+          <w:szCs w:val="28"/>
+          <w:lang w:eastAsia="ru-RU"/>
+        </w:rPr>
+        <w:t xml:space="preserve"> </w:t>
+      </w:r>
+      <w:proofErr w:type="spellStart"/>
+      <w:r>
+        <w:rPr>
+          <w:rFonts w:ascii="Times New Roman" w:eastAsia="Times New Roman" w:hAnsi="Times New Roman" w:cs="Times New Roman"/>
+          <w:color w:val="000000"/>
+          <w:sz w:val="28"/>
+          <w:szCs w:val="28"/>
+          <w:lang w:eastAsia="ru-RU"/>
+        </w:rPr>
+        <w:t>Studio</w:t>
+      </w:r>
+      <w:proofErr w:type="spellEnd"/>
+      <w:r>
+        <w:rPr>
+          <w:rFonts w:ascii="Times New Roman" w:eastAsia="Times New Roman" w:hAnsi="Times New Roman" w:cs="Times New Roman"/>
+          <w:color w:val="000000"/>
+          <w:sz w:val="28"/>
+          <w:szCs w:val="28"/>
+          <w:lang w:eastAsia="ru-RU"/>
+        </w:rPr>
+        <w:t xml:space="preserve"> </w:t>
       </w:r>
       <w:proofErr w:type="spellStart"/>
       <w:r>
@@ -7332,6 +7421,7 @@
         <w:docPartUnique/>
       </w:docPartObj>
     </w:sdtPr>
+    <w:sdtEndPr/>
     <w:sdtContent>
       <w:p>
         <w:pPr>
@@ -9312,6 +9402,7 @@
   <w:style w:type="character" w:default="1" w:styleId="a0">
     <w:name w:val="Default Paragraph Font"/>
     <w:uiPriority w:val="1"/>
+    <w:semiHidden/>
     <w:unhideWhenUsed/>
   </w:style>
   <w:style w:type="table" w:default="1" w:styleId="a1">

</xml_diff>